<commit_message>
improve w:t node dissection (rmt, rpt markup preprocessing)
Signed-off-by: kay.stenschke <stenschke@gyselroth.com>
</commit_message>
<xml_diff>
--- a/test/assets/documents/docx/plain_text.docx
+++ b/test/assets/documents/docx/plain_text.docx
@@ -13,7 +13,19 @@
         <w:rPr>
           <w:lang w:val="en-US"/>
         </w:rPr>
-        <w:t>THIS IS A TITLE IN A</w:t>
+        <w:t>THIS IS A </w:t>
+      </w:r>
+      <w:r>
+        <w:rPr>
+          <w:lang/>
+        </w:rPr>
+        <w:t>TITLE</w:t>
+      </w:r>
+      <w:r>
+        <w:rPr>
+          <w:lang/>
+        </w:rPr>
+        <w:t> IN A</w:t>
       </w:r>
       <w:r>
         <w:rPr>

</xml_diff>

<commit_message>
avoid possible invalid type error when parsing text vs. pre/post JSON
Signed-off-by: kay.stenschke <stenschke@gyselroth.com>
</commit_message>
<xml_diff>
--- a/test/assets/documents/docx/plain_text.docx
+++ b/test/assets/documents/docx/plain_text.docx
@@ -5,50 +5,44 @@
     <w:p>
       <w:pPr>
         <w:pStyle w:val="Titel"/>
-        <w:rPr>
-          <w:lang w:val="en-US"/>
-        </w:rPr>
+        <w:rPr/>
       </w:pPr>
       <w:r>
-        <w:rPr>
-          <w:lang w:val="en-US"/>
-        </w:rPr>
-        <w:t>THIS IS A TITLE IN A</w:t>
-      </w:r>
-      <w:r>
-        <w:rPr>
-          <w:lang w:val="en-US"/>
-        </w:rPr>
-        <w:t>LL CAPS</w:t>
+        <w:rPr/>
+        <w:t>THIS IS A TITLE IN ALL CAPS</w:t>
       </w:r>
     </w:p>
     <w:p>
       <w:pPr>
-        <w:rPr>
-          <w:lang w:val="en-US"/>
-        </w:rPr>
+        <w:rPr/>
       </w:pPr>
     </w:p>
     <w:p>
       <w:pPr>
         <w:pStyle w:val="KeinLeerraum"/>
-        <w:rPr>
-          <w:lang w:val="en-US"/>
-        </w:rPr>
+        <w:rPr/>
       </w:pPr>
       <w:r>
-        <w:rPr>
-          <w:lang w:val="en-US"/>
-        </w:rPr>
-        <w:t>A paragraph without special style</w:t>
+        <w:rPr/>
+        <w:t>A paragraph without special </w:t>
       </w:r>
+      <w:p>
+        <w:p>
+          <w:r>
+            <w:t>POST</w:t>
+          </w:r>
+        </w:p>
+        <w:p>
+          <w:r>
+            <w:t>POST</w:t>
+          </w:r>
+        </w:p>
+      </w:p>
     </w:p>
     <w:p>
       <w:pPr>
         <w:pStyle w:val="KeinLeerraum"/>
-        <w:rPr>
-          <w:lang w:val="en-US"/>
-        </w:rPr>
+        <w:rPr/>
       </w:pPr>
     </w:p>
     <w:p>
@@ -56,13 +50,11 @@
         <w:pStyle w:val="KeinLeerraum"/>
         <w:rPr>
           <w:i/>
-          <w:lang w:val="en-US"/>
         </w:rPr>
       </w:pPr>
       <w:r>
         <w:rPr>
           <w:i/>
-          <w:lang w:val="en-US"/>
         </w:rPr>
         <w:t>Text in cursive</w:t>
       </w:r>
@@ -72,7 +64,6 @@
         <w:pStyle w:val="KeinLeerraum"/>
         <w:rPr>
           <w:i/>
-          <w:lang w:val="en-US"/>
         </w:rPr>
       </w:pPr>
     </w:p>
@@ -81,13 +72,11 @@
         <w:pStyle w:val="KeinLeerraum"/>
         <w:rPr>
           <w:b/>
-          <w:lang w:val="en-US"/>
         </w:rPr>
       </w:pPr>
       <w:r>
         <w:rPr>
           <w:b/>
-          <w:lang w:val="en-US"/>
         </w:rPr>
         <w:t>Bold text passages are great</w:t>
       </w:r>
@@ -97,7 +86,6 @@
         <w:pStyle w:val="KeinLeerraum"/>
         <w:rPr>
           <w:b/>
-          <w:lang w:val="en-US"/>
         </w:rPr>
       </w:pPr>
     </w:p>
@@ -106,7 +94,6 @@
         <w:pStyle w:val="KeinLeerraum"/>
         <w:rPr>
           <w:b/>
-          <w:lang w:val="en-US"/>
         </w:rPr>
       </w:pPr>
       <w:bookmarkStart w:id="0" w:name="_GoBack"/>

</xml_diff>